<commit_message>
Update Twin Towns Certificate Template.docx
</commit_message>
<xml_diff>
--- a/Twin Towns Certificate Template.docx
+++ b/Twin Towns Certificate Template.docx
@@ -9,192 +9,20 @@
           <w:noProof/>
         </w:rPr>
       </w:pPr>
-    </w:p>
-    <w:p>
-      <w:pPr>
-        <w:jc w:val="center"/>
-        <w:rPr>
-          <w:noProof/>
-        </w:rPr>
-      </w:pPr>
-      <w:r>
-        <w:rPr>
-          <w:noProof/>
-        </w:rPr>
-        <w:br/>
-      </w:r>
-      <w:r>
-        <w:rPr>
-          <w:noProof/>
-        </w:rPr>
-        <w:t xml:space="preserve">Whereas, </w:t>
-      </w:r>
-      <w:r>
-        <w:rPr>
-          <w:noProof/>
-        </w:rPr>
-        <w:t xml:space="preserve">the regions of </w:t>
-      </w:r>
-      <w:r>
-        <w:rPr>
-          <w:b/>
-          <w:bCs/>
-          <w:noProof/>
-        </w:rPr>
-        <w:t>{town1}, {nation1}</w:t>
-      </w:r>
-      <w:r>
-        <w:rPr>
-          <w:noProof/>
-        </w:rPr>
-        <w:t xml:space="preserve">, and </w:t>
-      </w:r>
-      <w:r>
-        <w:rPr>
-          <w:b/>
-          <w:bCs/>
-          <w:noProof/>
-        </w:rPr>
-        <w:t>{town2}, {nation2}</w:t>
-      </w:r>
-      <w:r>
-        <w:rPr>
-          <w:noProof/>
-        </w:rPr>
-        <w:t xml:space="preserve"> hereby recognize each other as </w:t>
-      </w:r>
-      <w:r>
-        <w:rPr>
-          <w:b/>
-          <w:bCs/>
-          <w:noProof/>
-        </w:rPr>
-        <w:t>TWIN TOWNS</w:t>
-      </w:r>
-      <w:r>
-        <w:rPr>
-          <w:noProof/>
-        </w:rPr>
-        <w:t>. The purpose of this reciprocal agreement is to further develop a relationship based on mutual respect, understanding, and cooperation.</w:t>
-      </w:r>
-    </w:p>
-    <w:p>
-      <w:pPr>
-        <w:jc w:val="center"/>
-        <w:rPr>
-          <w:noProof/>
-        </w:rPr>
-      </w:pPr>
-    </w:p>
-    <w:p>
-      <w:pPr>
-        <w:jc w:val="center"/>
-        <w:rPr>
-          <w:noProof/>
-        </w:rPr>
-      </w:pPr>
-      <w:r>
-        <w:rPr>
-          <w:noProof/>
-        </w:rPr>
-        <w:t xml:space="preserve">Whereas, </w:t>
-      </w:r>
-      <w:r>
-        <w:rPr>
-          <w:b/>
-          <w:bCs/>
-          <w:noProof/>
-        </w:rPr>
-        <w:t>{town1}</w:t>
-      </w:r>
-      <w:r>
-        <w:rPr>
-          <w:noProof/>
-        </w:rPr>
-        <w:t>,</w:t>
-      </w:r>
-      <w:r>
-        <w:rPr>
-          <w:b/>
-          <w:bCs/>
-          <w:noProof/>
-        </w:rPr>
-        <w:t xml:space="preserve"> {town2}</w:t>
-      </w:r>
-      <w:r>
-        <w:rPr>
-          <w:noProof/>
-        </w:rPr>
-        <w:t>, and thei</w:t>
-      </w:r>
-      <w:r>
-        <w:rPr>
-          <w:noProof/>
-        </w:rPr>
-        <w:t>r</w:t>
-      </w:r>
-      <w:r>
-        <w:rPr>
-          <w:noProof/>
-        </w:rPr>
-        <w:t xml:space="preserve"> respective citizens, through active exchanges in a variety of areas such as culture, education, arts, and economy, will strive to further friendships and deepen their mutual understanding.</w:t>
-      </w:r>
-    </w:p>
-    <w:p>
-      <w:pPr>
-        <w:jc w:val="center"/>
-        <w:rPr>
-          <w:noProof/>
-        </w:rPr>
-      </w:pPr>
-    </w:p>
-    <w:p>
-      <w:pPr>
-        <w:jc w:val="center"/>
-        <w:rPr>
-          <w:noProof/>
-        </w:rPr>
-      </w:pPr>
-      <w:r>
-        <w:rPr>
-          <w:noProof/>
-        </w:rPr>
-        <w:t>Whereas, we hope this relationship brin</w:t>
-      </w:r>
-      <w:r>
-        <w:rPr>
-          <w:noProof/>
-        </w:rPr>
-        <w:t>g</w:t>
-      </w:r>
-      <w:r>
-        <w:rPr>
-          <w:noProof/>
-        </w:rPr>
-        <w:t>s our communities closer together and emraces each other's cultural experiences.</w:t>
-      </w:r>
-    </w:p>
-    <w:p>
-      <w:pPr>
-        <w:jc w:val="center"/>
-        <w:rPr>
-          <w:noProof/>
-        </w:rPr>
-      </w:pPr>
       <w:r>
         <w:rPr>
           <w:noProof/>
         </w:rPr>
         <w:drawing>
-          <wp:anchor distT="0" distB="0" distL="114300" distR="114300" simplePos="0" relativeHeight="251658240" behindDoc="1" locked="0" layoutInCell="1" allowOverlap="1" wp14:anchorId="6AF9A3C3" wp14:editId="2D4B5194">
+          <wp:anchor distT="0" distB="0" distL="114300" distR="114300" simplePos="0" relativeHeight="251658240" behindDoc="1" locked="0" layoutInCell="1" allowOverlap="1" wp14:anchorId="6AF9A3C3" wp14:editId="7F29903A">
             <wp:simplePos x="0" y="0"/>
             <wp:positionH relativeFrom="column">
-              <wp:posOffset>0</wp:posOffset>
+              <wp:posOffset>1270</wp:posOffset>
             </wp:positionH>
             <wp:positionV relativeFrom="paragraph">
-              <wp:posOffset>-2818765</wp:posOffset>
+              <wp:posOffset>-635</wp:posOffset>
             </wp:positionV>
-            <wp:extent cx="5943600" cy="5930900"/>
+            <wp:extent cx="5939790" cy="5930900"/>
             <wp:effectExtent l="0" t="0" r="0" b="0"/>
             <wp:wrapNone/>
             <wp:docPr id="1235188271" name="Picture 2"/>
@@ -205,21 +33,20 @@
               <a:graphicData uri="http://schemas.openxmlformats.org/drawingml/2006/picture">
                 <pic:pic xmlns:pic="http://schemas.openxmlformats.org/drawingml/2006/picture">
                   <pic:nvPicPr>
-                    <pic:cNvPr id="0" name="Picture 1"/>
+                    <pic:cNvPr id="1235188271" name="Picture 2"/>
                     <pic:cNvPicPr>
                       <a:picLocks noChangeAspect="1" noChangeArrowheads="1"/>
                     </pic:cNvPicPr>
                   </pic:nvPicPr>
                   <pic:blipFill>
                     <a:blip r:embed="rId6">
-                      <a:alphaModFix amt="15000"/>
+                      <a:alphaModFix/>
                       <a:extLst>
                         <a:ext uri="{28A0092B-C50C-407E-A947-70E740481C1C}">
                           <a14:useLocalDpi xmlns:a14="http://schemas.microsoft.com/office/drawing/2010/main" val="0"/>
                         </a:ext>
                       </a:extLst>
                     </a:blip>
-                    <a:srcRect/>
                     <a:stretch>
                       <a:fillRect/>
                     </a:stretch>
@@ -227,7 +54,7 @@
                   <pic:spPr bwMode="auto">
                     <a:xfrm>
                       <a:off x="0" y="0"/>
-                      <a:ext cx="5943600" cy="5930900"/>
+                      <a:ext cx="5939790" cy="5930900"/>
                     </a:xfrm>
                     <a:prstGeom prst="rect">
                       <a:avLst/>
@@ -249,6 +76,178 @@
           </wp:anchor>
         </w:drawing>
       </w:r>
+    </w:p>
+    <w:p>
+      <w:pPr>
+        <w:jc w:val="center"/>
+        <w:rPr>
+          <w:noProof/>
+        </w:rPr>
+      </w:pPr>
+      <w:r>
+        <w:rPr>
+          <w:noProof/>
+        </w:rPr>
+        <w:br/>
+      </w:r>
+      <w:r>
+        <w:rPr>
+          <w:noProof/>
+        </w:rPr>
+        <w:t xml:space="preserve">Whereas, </w:t>
+      </w:r>
+      <w:r>
+        <w:rPr>
+          <w:noProof/>
+        </w:rPr>
+        <w:t xml:space="preserve">the regions of </w:t>
+      </w:r>
+      <w:r>
+        <w:rPr>
+          <w:b/>
+          <w:bCs/>
+          <w:noProof/>
+        </w:rPr>
+        <w:t>{town1}, {nation1}</w:t>
+      </w:r>
+      <w:r>
+        <w:rPr>
+          <w:noProof/>
+        </w:rPr>
+        <w:t xml:space="preserve">, and </w:t>
+      </w:r>
+      <w:r>
+        <w:rPr>
+          <w:b/>
+          <w:bCs/>
+          <w:noProof/>
+        </w:rPr>
+        <w:t>{town2}, {nation2}</w:t>
+      </w:r>
+      <w:r>
+        <w:rPr>
+          <w:noProof/>
+        </w:rPr>
+        <w:t xml:space="preserve"> hereby recognize each other as </w:t>
+      </w:r>
+      <w:r>
+        <w:rPr>
+          <w:b/>
+          <w:bCs/>
+          <w:noProof/>
+        </w:rPr>
+        <w:t>TWIN TOWNS</w:t>
+      </w:r>
+      <w:r>
+        <w:rPr>
+          <w:noProof/>
+        </w:rPr>
+        <w:t>. The purpose of this reciprocal agreement is to further develop a relationship based on mutual respect, understanding, and cooperation.</w:t>
+      </w:r>
+    </w:p>
+    <w:p>
+      <w:pPr>
+        <w:jc w:val="center"/>
+        <w:rPr>
+          <w:noProof/>
+        </w:rPr>
+      </w:pPr>
+    </w:p>
+    <w:p>
+      <w:pPr>
+        <w:jc w:val="center"/>
+        <w:rPr>
+          <w:noProof/>
+        </w:rPr>
+      </w:pPr>
+      <w:r>
+        <w:rPr>
+          <w:noProof/>
+        </w:rPr>
+        <w:t xml:space="preserve">Whereas, </w:t>
+      </w:r>
+      <w:r>
+        <w:rPr>
+          <w:b/>
+          <w:bCs/>
+          <w:noProof/>
+        </w:rPr>
+        <w:t>{town1}</w:t>
+      </w:r>
+      <w:r>
+        <w:rPr>
+          <w:noProof/>
+        </w:rPr>
+        <w:t>,</w:t>
+      </w:r>
+      <w:r>
+        <w:rPr>
+          <w:b/>
+          <w:bCs/>
+          <w:noProof/>
+        </w:rPr>
+        <w:t xml:space="preserve"> {town2}</w:t>
+      </w:r>
+      <w:r>
+        <w:rPr>
+          <w:noProof/>
+        </w:rPr>
+        <w:t>, and thei</w:t>
+      </w:r>
+      <w:r>
+        <w:rPr>
+          <w:noProof/>
+        </w:rPr>
+        <w:t>r</w:t>
+      </w:r>
+      <w:r>
+        <w:rPr>
+          <w:noProof/>
+        </w:rPr>
+        <w:t xml:space="preserve"> respective citizens, through active exchanges in a variety of areas such as culture, education, arts, and economy, will strive to further friendships and deepen their mutual understanding.</w:t>
+      </w:r>
+    </w:p>
+    <w:p>
+      <w:pPr>
+        <w:jc w:val="center"/>
+        <w:rPr>
+          <w:noProof/>
+        </w:rPr>
+      </w:pPr>
+    </w:p>
+    <w:p>
+      <w:pPr>
+        <w:jc w:val="center"/>
+        <w:rPr>
+          <w:noProof/>
+        </w:rPr>
+      </w:pPr>
+      <w:r>
+        <w:rPr>
+          <w:noProof/>
+        </w:rPr>
+        <w:t>Whereas, we hope this relationship brin</w:t>
+      </w:r>
+      <w:r>
+        <w:rPr>
+          <w:noProof/>
+        </w:rPr>
+        <w:t>g</w:t>
+      </w:r>
+      <w:r>
+        <w:rPr>
+          <w:noProof/>
+        </w:rPr>
+        <w:t>s our communities closer together and emraces each other's cultural experiences.</w:t>
+      </w:r>
+    </w:p>
+    <w:p>
+      <w:pPr>
+        <w:jc w:val="center"/>
+        <w:rPr>
+          <w:noProof/>
+        </w:rPr>
+      </w:pPr>
     </w:p>
     <w:p>
       <w:pPr>

</xml_diff>